<commit_message>
cập nhật báo cáo tiến độ tuần 2
</commit_message>
<xml_diff>
--- a/progress-report/baoCaoTienDoTuan2.docx
+++ b/progress-report/baoCaoTienDoTuan2.docx
@@ -69,8 +69,22 @@
         </w:rPr>
         <w:t>n báo cáo</w:t>
       </w:r>
+    </w:p>
+    <w:p>
+      <w:pPr>
+        <w:pStyle w:val="Heading2"/>
+        <w:rPr>
+          <w:lang w:val="vi-VN"/>
+        </w:rPr>
+      </w:pPr>
       <w:bookmarkStart w:id="0" w:name="_GoBack"/>
       <w:bookmarkEnd w:id="0"/>
+      <w:r>
+        <w:rPr>
+          <w:lang w:val="vi-VN"/>
+        </w:rPr>
+        <w:t>Kết quả thực hiện:</w:t>
+      </w:r>
     </w:p>
     <w:p>
       <w:pPr>
@@ -82,119 +96,27 @@
         <w:rPr>
           <w:lang w:val="vi-VN"/>
         </w:rPr>
-        <w:t xml:space="preserve">- </w:t>
-      </w:r>
-      <w:r>
-        <w:rPr>
-          <w:lang w:val="vi-VN"/>
-        </w:rPr>
-        <w:t>Vẽ mô hình thực thể</w:t>
+        <w:t>- Viết xong chương 1, 2 trong cuố</w:t>
+      </w:r>
+      <w:r>
+        <w:rPr>
+          <w:lang w:val="vi-VN"/>
+        </w:rPr>
+        <w:t>n báo cáo</w:t>
+      </w:r>
+      <w:r>
+        <w:rPr>
+          <w:lang w:val="vi-VN"/>
+        </w:rPr>
+        <w:t>(file word của cuốn báo cáo sẽ được gửi trong thư mục thesis)</w:t>
       </w:r>
     </w:p>
     <w:p>
       <w:pPr>
-        <w:pStyle w:val="Heading2"/>
-        <w:rPr>
-          <w:lang w:val="vi-VN"/>
-        </w:rPr>
-      </w:pPr>
-      <w:r>
-        <w:rPr>
-          <w:lang w:val="vi-VN"/>
-        </w:rPr>
-        <w:t>Kết quả thực hiện:</w:t>
-      </w:r>
-    </w:p>
-    <w:p>
-      <w:pPr>
-        <w:rPr>
-          <w:lang w:val="vi-VN"/>
-        </w:rPr>
-      </w:pPr>
-      <w:r>
-        <w:rPr>
-          <w:lang w:val="vi-VN"/>
-        </w:rPr>
-        <w:t>- Viết xong chương 1, 2 trong cuố</w:t>
-      </w:r>
-      <w:r>
-        <w:rPr>
-          <w:lang w:val="vi-VN"/>
-        </w:rPr>
-        <w:t>n báo cáo</w:t>
-      </w:r>
-      <w:r>
-        <w:rPr>
-          <w:lang w:val="vi-VN"/>
-        </w:rPr>
-        <w:t>(file word của cuốn báo cáo sẽ được gửi trong thư mục thesis)</w:t>
-      </w:r>
-    </w:p>
-    <w:p>
-      <w:pPr>
-        <w:rPr>
-          <w:lang w:val="vi-VN"/>
-        </w:rPr>
-      </w:pPr>
-      <w:r>
-        <w:rPr>
-          <w:lang w:val="vi-VN"/>
-        </w:rPr>
-        <w:t>- Mô hình thực thể:</w:t>
-      </w:r>
-    </w:p>
-    <w:p>
-      <w:pPr>
-        <w:rPr>
-          <w:lang w:val="vi-VN"/>
-        </w:rPr>
-      </w:pPr>
-      <w:r>
-        <w:rPr>
-          <w:noProof/>
-        </w:rPr>
-        <w:drawing>
-          <wp:inline distT="0" distB="0" distL="0" distR="0">
-            <wp:extent cx="5943600" cy="4695190"/>
-            <wp:effectExtent l="0" t="0" r="0" b="0"/>
-            <wp:docPr id="1" name="Picture 1"/>
-            <wp:cNvGraphicFramePr>
-              <a:graphicFrameLocks xmlns:a="http://schemas.openxmlformats.org/drawingml/2006/main" noChangeAspect="1"/>
-            </wp:cNvGraphicFramePr>
-            <a:graphic xmlns:a="http://schemas.openxmlformats.org/drawingml/2006/main">
-              <a:graphicData uri="http://schemas.openxmlformats.org/drawingml/2006/picture">
-                <pic:pic xmlns:pic="http://schemas.openxmlformats.org/drawingml/2006/picture">
-                  <pic:nvPicPr>
-                    <pic:cNvPr id="1" name="moHinhThucThe.png"/>
-                    <pic:cNvPicPr/>
-                  </pic:nvPicPr>
-                  <pic:blipFill>
-                    <a:blip r:embed="rId5">
-                      <a:extLst>
-                        <a:ext uri="{28A0092B-C50C-407E-A947-70E740481C1C}">
-                          <a14:useLocalDpi xmlns:a14="http://schemas.microsoft.com/office/drawing/2010/main" val="0"/>
-                        </a:ext>
-                      </a:extLst>
-                    </a:blip>
-                    <a:stretch>
-                      <a:fillRect/>
-                    </a:stretch>
-                  </pic:blipFill>
-                  <pic:spPr>
-                    <a:xfrm>
-                      <a:off x="0" y="0"/>
-                      <a:ext cx="5943600" cy="4695190"/>
-                    </a:xfrm>
-                    <a:prstGeom prst="rect">
-                      <a:avLst/>
-                    </a:prstGeom>
-                  </pic:spPr>
-                </pic:pic>
-              </a:graphicData>
-            </a:graphic>
-          </wp:inline>
-        </w:drawing>
-      </w:r>
+        <w:rPr>
+          <w:lang w:val="vi-VN"/>
+        </w:rPr>
+      </w:pPr>
     </w:p>
     <w:sectPr>
       <w:pgSz w:w="12240" w:h="15840"/>

</xml_diff>